<commit_message>
Actualizacion de los casos de uso
Actualizacion de los casos de uso
</commit_message>
<xml_diff>
--- a/Documentacion/Casos de Uso/Casos de Uso.docx
+++ b/Documentacion/Casos de Uso/Casos de Uso.docx
@@ -5,16 +5,12 @@
     <w:p>
       <w:pPr>
         <w:jc w:val="center"/>
-        <w:rPr>
-          <w:b/>
-        </w:rPr>
-      </w:pPr>
-      <w:r>
-        <w:rPr>
-          <w:b/>
-        </w:rPr>
+      </w:pPr>
+      <w:r>
         <w:t>Diagrama Numero 1</w:t>
       </w:r>
+      <w:bookmarkStart w:id="0" w:name="_GoBack"/>
+      <w:bookmarkEnd w:id="0"/>
     </w:p>
     <w:p>
       <w:pPr>
@@ -91,12 +87,218 @@
     <w:p>
       <w:pPr>
         <w:jc w:val="center"/>
-      </w:pPr>
-      <w:bookmarkStart w:id="0" w:name="_GoBack"/>
-      <w:bookmarkEnd w:id="0"/>
+        <w:rPr>
+          <w:b/>
+        </w:rPr>
+      </w:pPr>
+      <w:r>
+        <w:rPr>
+          <w:b/>
+        </w:rPr>
+        <w:t>Facturación de Hospedaje</w:t>
+      </w:r>
+    </w:p>
+    <w:p>
+      <w:pPr>
+        <w:jc w:val="center"/>
+      </w:pPr>
+      <w:r>
+        <w:rPr>
+          <w:noProof/>
+          <w:lang w:val="es-ES" w:eastAsia="es-ES"/>
+        </w:rPr>
+        <w:drawing>
+          <wp:inline distT="0" distB="0" distL="0" distR="0" wp14:anchorId="37046E2F" wp14:editId="49F4A686">
+            <wp:extent cx="8258810" cy="3756025"/>
+            <wp:effectExtent l="0" t="0" r="8890" b="0"/>
+            <wp:docPr id="2" name="Imagen 2"/>
+            <wp:cNvGraphicFramePr>
+              <a:graphicFrameLocks xmlns:a="http://schemas.openxmlformats.org/drawingml/2006/main" noChangeAspect="1"/>
+            </wp:cNvGraphicFramePr>
+            <a:graphic xmlns:a="http://schemas.openxmlformats.org/drawingml/2006/main">
+              <a:graphicData uri="http://schemas.openxmlformats.org/drawingml/2006/picture">
+                <pic:pic xmlns:pic="http://schemas.openxmlformats.org/drawingml/2006/picture">
+                  <pic:nvPicPr>
+                    <pic:cNvPr id="1" name=""/>
+                    <pic:cNvPicPr/>
+                  </pic:nvPicPr>
+                  <pic:blipFill>
+                    <a:blip r:embed="rId7"/>
+                    <a:stretch>
+                      <a:fillRect/>
+                    </a:stretch>
+                  </pic:blipFill>
+                  <pic:spPr>
+                    <a:xfrm>
+                      <a:off x="0" y="0"/>
+                      <a:ext cx="8258810" cy="3756025"/>
+                    </a:xfrm>
+                    <a:prstGeom prst="rect">
+                      <a:avLst/>
+                    </a:prstGeom>
+                  </pic:spPr>
+                </pic:pic>
+              </a:graphicData>
+            </a:graphic>
+          </wp:inline>
+        </w:drawing>
+      </w:r>
+    </w:p>
+    <w:p>
+      <w:r>
+        <w:br w:type="page"/>
+      </w:r>
+    </w:p>
+    <w:p>
+      <w:pPr>
+        <w:jc w:val="center"/>
+      </w:pPr>
+      <w:r>
+        <w:lastRenderedPageBreak/>
+        <w:t>Diagrama Numero 3</w:t>
+      </w:r>
+    </w:p>
+    <w:p>
+      <w:pPr>
+        <w:jc w:val="center"/>
+        <w:rPr>
+          <w:b/>
+        </w:rPr>
+      </w:pPr>
+      <w:r>
+        <w:rPr>
+          <w:b/>
+        </w:rPr>
+        <w:t>Registro de Nuevo Proveedor</w:t>
+      </w:r>
+    </w:p>
+    <w:p>
+      <w:pPr>
+        <w:jc w:val="center"/>
+      </w:pPr>
+      <w:r>
+        <w:rPr>
+          <w:noProof/>
+          <w:lang w:val="es-ES" w:eastAsia="es-ES"/>
+        </w:rPr>
+        <w:drawing>
+          <wp:inline distT="0" distB="0" distL="0" distR="0" wp14:anchorId="68478B9E" wp14:editId="2D908C90">
+            <wp:extent cx="8258810" cy="4469765"/>
+            <wp:effectExtent l="0" t="0" r="8890" b="6985"/>
+            <wp:docPr id="3" name="Imagen 3"/>
+            <wp:cNvGraphicFramePr>
+              <a:graphicFrameLocks xmlns:a="http://schemas.openxmlformats.org/drawingml/2006/main" noChangeAspect="1"/>
+            </wp:cNvGraphicFramePr>
+            <a:graphic xmlns:a="http://schemas.openxmlformats.org/drawingml/2006/main">
+              <a:graphicData uri="http://schemas.openxmlformats.org/drawingml/2006/picture">
+                <pic:pic xmlns:pic="http://schemas.openxmlformats.org/drawingml/2006/picture">
+                  <pic:nvPicPr>
+                    <pic:cNvPr id="1" name=""/>
+                    <pic:cNvPicPr/>
+                  </pic:nvPicPr>
+                  <pic:blipFill>
+                    <a:blip r:embed="rId8"/>
+                    <a:stretch>
+                      <a:fillRect/>
+                    </a:stretch>
+                  </pic:blipFill>
+                  <pic:spPr>
+                    <a:xfrm>
+                      <a:off x="0" y="0"/>
+                      <a:ext cx="8258810" cy="4469765"/>
+                    </a:xfrm>
+                    <a:prstGeom prst="rect">
+                      <a:avLst/>
+                    </a:prstGeom>
+                  </pic:spPr>
+                </pic:pic>
+              </a:graphicData>
+            </a:graphic>
+          </wp:inline>
+        </w:drawing>
+      </w:r>
+    </w:p>
+    <w:p>
+      <w:r>
+        <w:br w:type="page"/>
+      </w:r>
+    </w:p>
+    <w:p>
+      <w:pPr>
+        <w:jc w:val="center"/>
+      </w:pPr>
+      <w:r>
+        <w:lastRenderedPageBreak/>
+        <w:t>Diagrama Numero 4</w:t>
+      </w:r>
+    </w:p>
+    <w:p>
+      <w:pPr>
+        <w:jc w:val="center"/>
+        <w:rPr>
+          <w:b/>
+        </w:rPr>
+      </w:pPr>
+      <w:r>
+        <w:rPr>
+          <w:b/>
+        </w:rPr>
+        <w:t>Generación de Nueva orden de Compra</w:t>
+      </w:r>
+    </w:p>
+    <w:p>
+      <w:pPr>
+        <w:jc w:val="center"/>
+      </w:pPr>
+    </w:p>
+    <w:p>
+      <w:pPr>
+        <w:jc w:val="center"/>
+      </w:pPr>
+      <w:r>
+        <w:rPr>
+          <w:noProof/>
+          <w:lang w:val="es-ES" w:eastAsia="es-ES"/>
+        </w:rPr>
+        <w:drawing>
+          <wp:inline distT="0" distB="0" distL="0" distR="0" wp14:anchorId="14CA9C46" wp14:editId="1A73AA2E">
+            <wp:extent cx="8258810" cy="4025265"/>
+            <wp:effectExtent l="0" t="0" r="8890" b="0"/>
+            <wp:docPr id="4" name="Imagen 4"/>
+            <wp:cNvGraphicFramePr>
+              <a:graphicFrameLocks xmlns:a="http://schemas.openxmlformats.org/drawingml/2006/main" noChangeAspect="1"/>
+            </wp:cNvGraphicFramePr>
+            <a:graphic xmlns:a="http://schemas.openxmlformats.org/drawingml/2006/main">
+              <a:graphicData uri="http://schemas.openxmlformats.org/drawingml/2006/picture">
+                <pic:pic xmlns:pic="http://schemas.openxmlformats.org/drawingml/2006/picture">
+                  <pic:nvPicPr>
+                    <pic:cNvPr id="1" name=""/>
+                    <pic:cNvPicPr/>
+                  </pic:nvPicPr>
+                  <pic:blipFill>
+                    <a:blip r:embed="rId9"/>
+                    <a:stretch>
+                      <a:fillRect/>
+                    </a:stretch>
+                  </pic:blipFill>
+                  <pic:spPr>
+                    <a:xfrm>
+                      <a:off x="0" y="0"/>
+                      <a:ext cx="8258810" cy="4025265"/>
+                    </a:xfrm>
+                    <a:prstGeom prst="rect">
+                      <a:avLst/>
+                    </a:prstGeom>
+                  </pic:spPr>
+                </pic:pic>
+              </a:graphicData>
+            </a:graphic>
+          </wp:inline>
+        </w:drawing>
+      </w:r>
     </w:p>
     <w:sectPr>
-      <w:headerReference w:type="default" r:id="rId7"/>
+      <w:headerReference w:type="default" r:id="rId10"/>
       <w:pgSz w:w="15840" w:h="12240" w:orient="landscape"/>
       <w:pgMar w:top="1701" w:right="1417" w:bottom="1701" w:left="1417" w:header="708" w:footer="708" w:gutter="0"/>
       <w:cols w:space="708"/>
@@ -169,6 +371,7 @@
         <w:color w:val="808080" w:themeColor="background1" w:themeShade="80"/>
         <w:sz w:val="20"/>
         <w:szCs w:val="20"/>
+        <w:lang w:val="es-ES" w:eastAsia="es-ES"/>
       </w:rPr>
       <mc:AlternateContent>
         <mc:Choice Requires="wpg">
@@ -483,7 +686,7 @@
                                 <w:szCs w:val="24"/>
                                 <w:lang w:val="es-ES"/>
                               </w:rPr>
-                              <w:t>1</w:t>
+                              <w:t>4</w:t>
                             </w:r>
                             <w:r>
                               <w:rPr>
@@ -579,7 +782,7 @@
                           <w:szCs w:val="24"/>
                           <w:lang w:val="es-ES"/>
                         </w:rPr>
-                        <w:t>1</w:t>
+                        <w:t>4</w:t>
                       </w:r>
                       <w:r>
                         <w:rPr>

</xml_diff>